<commit_message>
Typage des données du Cerfa Correction d'un bug sur l'adresse courrier du Cerfa Fin de l'attestation postale
</commit_message>
<xml_diff>
--- a/packages/backend/src/ressources/attestation_postale.docx
+++ b/packages/backend/src/ressources/attestation_postale.docx
@@ -65,21 +65,6 @@
           <w:b/>
           <w:bCs/>
         </w:rPr>
-        <w:t>{STRUCTURE_COMPLEMENT_ADRESSE}</w:t>
-      </w:r>
-    </w:p>
-    <w:p>
-      <w:pPr>
-        <w:rPr>
-          <w:b/>
-          <w:bCs/>
-        </w:rPr>
-      </w:pPr>
-      <w:r>
-        <w:rPr>
-          <w:b/>
-          <w:bCs/>
-        </w:rPr>
         <w:t>{STRUCTURE_VILLE}, {STRUCTURE_CODE_POSTAL}</w:t>
       </w:r>
     </w:p>
@@ -113,14 +98,7 @@
           <w:b/>
           <w:bCs/>
         </w:rPr>
-        <w:t>STRUCTURE</w:t>
-      </w:r>
-      <w:r>
-        <w:rPr>
-          <w:b/>
-          <w:bCs/>
-        </w:rPr>
-        <w:t>_</w:t>
+        <w:t>STRUCTURE_</w:t>
       </w:r>
       <w:r>
         <w:rPr>
@@ -628,16 +606,15 @@
           <w:b/>
           <w:bCs/>
         </w:rPr>
-        <w:t>COMPLEMENT_ADRESSE}</w:t>
-      </w:r>
-    </w:p>
-    <w:p>
-      <w:pPr>
-        <w:rPr>
-          <w:b/>
-          <w:bCs/>
-        </w:rPr>
-      </w:pPr>
+        <w:t>VILLE}</w:t>
+      </w:r>
+      <w:r>
+        <w:rPr>
+          <w:b/>
+          <w:bCs/>
+        </w:rPr>
+        <w:t xml:space="preserve">, </w:t>
+      </w:r>
       <w:r>
         <w:rPr>
           <w:b/>
@@ -657,34 +634,6 @@
           <w:b/>
           <w:bCs/>
         </w:rPr>
-        <w:t>VILLE}</w:t>
-      </w:r>
-      <w:r>
-        <w:rPr>
-          <w:b/>
-          <w:bCs/>
-        </w:rPr>
-        <w:t xml:space="preserve">, </w:t>
-      </w:r>
-      <w:r>
-        <w:rPr>
-          <w:b/>
-          <w:bCs/>
-        </w:rPr>
-        <w:t>{</w:t>
-      </w:r>
-      <w:r>
-        <w:rPr>
-          <w:b/>
-          <w:bCs/>
-        </w:rPr>
-        <w:t>STRUCTURE_</w:t>
-      </w:r>
-      <w:r>
-        <w:rPr>
-          <w:b/>
-          <w:bCs/>
-        </w:rPr>
         <w:t>CODE_POSTAL}</w:t>
       </w:r>
     </w:p>
@@ -743,7 +692,7 @@
           <w:b/>
           <w:bCs/>
         </w:rPr>
-        <w:t>DOMICILIATION}</w:t>
+        <w:t>DOM}</w:t>
       </w:r>
     </w:p>
     <w:p/>

</xml_diff>